<commit_message>
deleted:    gpn/Diagrama Ishikawa.pdf 	modified:   "pgp/02 - Ger\303\252ncia de Escopo - Declara\303\247\303\243o de Escopo do Projeto.docx" 	deleted:    "pgp/10 - Ger\303\252ncia da Qualidade - Plano de Controle da Qualidade do projeto.doc" 	deleted:    "pgp/11 - Ger\303\252ncia da Qualidade - Plano de Garantia da Qualidade do projeto.doc" 	gpn/Diagrama Ishikawa AS-IS.pdf 	gpn/Diagrama iStar.png 	gpn/Ishikawa 1.PNG 	gpn/Ishikawa 2.PNG 	gpn/Ishikawa 3.PNG 	gpn/Ishikawa 4.PNG 	gpn/Ishikawa 5.PNG 	gpn/Modelo TO-BE - Processo de Planejamento de Compra.png 	pgp/03-entrega-final/
</commit_message>
<xml_diff>
--- a/pgp/02 - Gerência de Escopo - Declaração de Escopo do Projeto.docx
+++ b/pgp/02 - Gerência de Escopo - Declaração de Escopo do Projeto.docx
@@ -1402,7 +1402,7 @@
               <w:rPr>
                 <w:rFonts w:ascii="Arial" w:hAnsi="Arial" w:cs="Arial"/>
               </w:rPr>
-              <w:t>12.483,20</w:t>
+              <w:t>14.979,84</w:t>
             </w:r>
           </w:p>
         </w:tc>
@@ -1650,47 +1650,47 @@
         <v:path o:extrusionok="f" gradientshapeok="t" o:connecttype="rect"/>
         <o:lock v:ext="edit" aspectratio="t"/>
       </v:shapetype>
-      <v:shape id="_x0000_i1332" type="#_x0000_t75" style="width:3in;height:3in" o:bullet="t"/>
+      <v:shape id="_x0000_i1035" type="#_x0000_t75" style="width:3in;height:3in" o:bullet="t"/>
     </w:pict>
   </w:numPicBullet>
   <w:numPicBullet w:numPicBulletId="1">
     <w:pict>
-      <v:shape id="_x0000_i1333" type="#_x0000_t75" style="width:3in;height:3in" o:bullet="t"/>
+      <v:shape id="_x0000_i1036" type="#_x0000_t75" style="width:3in;height:3in" o:bullet="t"/>
     </w:pict>
   </w:numPicBullet>
   <w:numPicBullet w:numPicBulletId="2">
     <w:pict>
-      <v:shape id="_x0000_i1334" type="#_x0000_t75" style="width:3in;height:3in" o:bullet="t"/>
+      <v:shape id="_x0000_i1037" type="#_x0000_t75" style="width:3in;height:3in" o:bullet="t"/>
     </w:pict>
   </w:numPicBullet>
   <w:numPicBullet w:numPicBulletId="3">
     <w:pict>
-      <v:shape id="_x0000_i1335" type="#_x0000_t75" style="width:3in;height:3in" o:bullet="t"/>
+      <v:shape id="_x0000_i1038" type="#_x0000_t75" style="width:3in;height:3in" o:bullet="t"/>
     </w:pict>
   </w:numPicBullet>
   <w:numPicBullet w:numPicBulletId="4">
     <w:pict>
-      <v:shape id="_x0000_i1336" type="#_x0000_t75" style="width:3in;height:3in" o:bullet="t"/>
+      <v:shape id="_x0000_i1039" type="#_x0000_t75" style="width:3in;height:3in" o:bullet="t"/>
     </w:pict>
   </w:numPicBullet>
   <w:numPicBullet w:numPicBulletId="5">
     <w:pict>
-      <v:shape id="_x0000_i1337" type="#_x0000_t75" style="width:3in;height:3in" o:bullet="t"/>
+      <v:shape id="_x0000_i1040" type="#_x0000_t75" style="width:3in;height:3in" o:bullet="t"/>
     </w:pict>
   </w:numPicBullet>
   <w:numPicBullet w:numPicBulletId="6">
     <w:pict>
-      <v:shape id="_x0000_i1338" type="#_x0000_t75" style="width:3in;height:3in" o:bullet="t"/>
+      <v:shape id="_x0000_i1041" type="#_x0000_t75" style="width:3in;height:3in" o:bullet="t"/>
     </w:pict>
   </w:numPicBullet>
   <w:numPicBullet w:numPicBulletId="7">
     <w:pict>
-      <v:shape id="_x0000_i1339" type="#_x0000_t75" style="width:3in;height:3in" o:bullet="t"/>
+      <v:shape id="_x0000_i1042" type="#_x0000_t75" style="width:3in;height:3in" o:bullet="t"/>
     </w:pict>
   </w:numPicBullet>
   <w:numPicBullet w:numPicBulletId="8">
     <w:pict>
-      <v:shape id="_x0000_i1340" type="#_x0000_t75" style="width:3in;height:3in" o:bullet="t"/>
+      <v:shape id="_x0000_i1043" type="#_x0000_t75" style="width:3in;height:3in" o:bullet="t"/>
     </w:pict>
   </w:numPicBullet>
   <w:abstractNum w:abstractNumId="0" w15:restartNumberingAfterBreak="0">

</xml_diff>